<commit_message>
Paper - results analysis, Conclusion, Abstract, results numbers and graphs
</commit_message>
<xml_diff>
--- a/doc/Diagrams.docx
+++ b/doc/Diagrams.docx
@@ -3,8 +3,189 @@
 <w:document xmlns:wpc="http://schemas.microsoft.com/office/word/2010/wordprocessingCanvas" xmlns:mc="http://schemas.openxmlformats.org/markup-compatibility/2006" xmlns:o="urn:schemas-microsoft-com:office:office" xmlns:r="http://schemas.openxmlformats.org/officeDocument/2006/relationships" xmlns:m="http://schemas.openxmlformats.org/officeDocument/2006/math" xmlns:v="urn:schemas-microsoft-com:vml" xmlns:wp14="http://schemas.microsoft.com/office/word/2010/wordprocessingDrawing" xmlns:wp="http://schemas.openxmlformats.org/drawingml/2006/wordprocessingDrawing" xmlns:w10="urn:schemas-microsoft-com:office:word" xmlns:w="http://schemas.openxmlformats.org/wordprocessingml/2006/main" xmlns:w14="http://schemas.microsoft.com/office/word/2010/wordml" xmlns:wpg="http://schemas.microsoft.com/office/word/2010/wordprocessingGroup" xmlns:wpi="http://schemas.microsoft.com/office/word/2010/wordprocessingInk" xmlns:wne="http://schemas.microsoft.com/office/word/2006/wordml" xmlns:wps="http://schemas.microsoft.com/office/word/2010/wordprocessingShape" mc:Ignorable="w14 wp14">
   <w:body>
     <w:p>
+      <w:pPr>
+        <w:pStyle w:val="ListParagraph"/>
+        <w:numPr>
+          <w:ilvl w:val="0"/>
+          <w:numId w:val="2"/>
+        </w:numPr>
+        <w:spacing w:after="200" w:line="276" w:lineRule="auto"/>
+        <w:jc w:val="both"/>
+      </w:pPr>
+      <w:r>
+        <w:t>Pages – 8/9 seems to be the sweet spot</w:t>
+      </w:r>
+    </w:p>
+    <w:p>
+      <w:pPr>
+        <w:pStyle w:val="ListParagraph"/>
+        <w:numPr>
+          <w:ilvl w:val="0"/>
+          <w:numId w:val="2"/>
+        </w:numPr>
+        <w:spacing w:after="200" w:line="276" w:lineRule="auto"/>
+        <w:jc w:val="both"/>
+      </w:pPr>
+      <w:r>
+        <w:t>Total word count – 5000 – 6500</w:t>
+      </w:r>
+    </w:p>
+    <w:p/>
+    <w:p>
+      <w:pPr>
+        <w:pStyle w:val="ListParagraph"/>
+        <w:numPr>
+          <w:ilvl w:val="0"/>
+          <w:numId w:val="2"/>
+        </w:numPr>
+        <w:spacing w:after="200" w:line="276" w:lineRule="auto"/>
+        <w:jc w:val="both"/>
+      </w:pPr>
+      <w:r>
+        <w:t>Introduction – including abstract, 1 – 1.5 pages (600 – 1000 words)</w:t>
+      </w:r>
+    </w:p>
+    <w:p>
+      <w:pPr>
+        <w:pStyle w:val="ListParagraph"/>
+        <w:numPr>
+          <w:ilvl w:val="1"/>
+          <w:numId w:val="2"/>
+        </w:numPr>
+        <w:spacing w:after="200" w:line="276" w:lineRule="auto"/>
+        <w:jc w:val="both"/>
+      </w:pPr>
+      <w:r>
+        <w:t>C</w:t>
+      </w:r>
+    </w:p>
+    <w:p/>
+    <w:p>
+      <w:pPr>
+        <w:pStyle w:val="ListParagraph"/>
+        <w:numPr>
+          <w:ilvl w:val="0"/>
+          <w:numId w:val="2"/>
+        </w:numPr>
+        <w:spacing w:after="200" w:line="276" w:lineRule="auto"/>
+        <w:jc w:val="both"/>
+      </w:pPr>
+      <w:r>
+        <w:t>Related work – 0.5 – 1 pages (400 – 800 words)</w:t>
+      </w:r>
+    </w:p>
+    <w:p>
+      <w:pPr>
+        <w:pStyle w:val="ListParagraph"/>
+        <w:numPr>
+          <w:ilvl w:val="1"/>
+          <w:numId w:val="2"/>
+        </w:numPr>
+        <w:spacing w:after="200" w:line="276" w:lineRule="auto"/>
+        <w:jc w:val="both"/>
+      </w:pPr>
+      <w:r>
+        <w:t>X</w:t>
+      </w:r>
+    </w:p>
+    <w:p/>
+    <w:p>
+      <w:pPr>
+        <w:pStyle w:val="ListParagraph"/>
+        <w:numPr>
+          <w:ilvl w:val="0"/>
+          <w:numId w:val="2"/>
+        </w:numPr>
+        <w:spacing w:after="200" w:line="276" w:lineRule="auto"/>
+        <w:jc w:val="both"/>
+      </w:pPr>
+      <w:r>
+        <w:t>Methodology (1.5 – 3 pages)</w:t>
+      </w:r>
+    </w:p>
+    <w:p>
+      <w:pPr>
+        <w:pStyle w:val="ListParagraph"/>
+        <w:numPr>
+          <w:ilvl w:val="1"/>
+          <w:numId w:val="2"/>
+        </w:numPr>
+        <w:spacing w:after="200" w:line="276" w:lineRule="auto"/>
+        <w:jc w:val="both"/>
+      </w:pPr>
+      <w:r>
+        <w:t>Problem definition</w:t>
+      </w:r>
+    </w:p>
+    <w:p>
+      <w:pPr>
+        <w:pStyle w:val="ListParagraph"/>
+        <w:numPr>
+          <w:ilvl w:val="2"/>
+          <w:numId w:val="2"/>
+        </w:numPr>
+        <w:spacing w:after="200" w:line="276" w:lineRule="auto"/>
+        <w:jc w:val="both"/>
+      </w:pPr>
+      <w:r>
+        <w:t>X</w:t>
+      </w:r>
+    </w:p>
+    <w:p>
+      <w:pPr>
+        <w:pStyle w:val="ListParagraph"/>
+        <w:numPr>
+          <w:ilvl w:val="1"/>
+          <w:numId w:val="2"/>
+        </w:numPr>
+        <w:spacing w:after="200" w:line="276" w:lineRule="auto"/>
+        <w:jc w:val="both"/>
+      </w:pPr>
+      <w:r>
+        <w:t>Adaptation technique</w:t>
+      </w:r>
+    </w:p>
+    <w:p>
+      <w:pPr>
+        <w:pStyle w:val="ListParagraph"/>
+        <w:numPr>
+          <w:ilvl w:val="2"/>
+          <w:numId w:val="2"/>
+        </w:numPr>
+        <w:spacing w:after="200" w:line="276" w:lineRule="auto"/>
+        <w:jc w:val="both"/>
+      </w:pPr>
+      <w:r>
+        <w:t>X</w:t>
+      </w:r>
+    </w:p>
+    <w:p/>
+    <w:p>
+      <w:pPr>
+        <w:pStyle w:val="ListParagraph"/>
+        <w:numPr>
+          <w:ilvl w:val="0"/>
+          <w:numId w:val="2"/>
+        </w:numPr>
+        <w:spacing w:after="200" w:line="276" w:lineRule="auto"/>
+        <w:jc w:val="both"/>
+      </w:pPr>
+      <w:r>
+        <w:t>References – 20 - 25</w:t>
+      </w:r>
+    </w:p>
+    <w:p>
       <w:bookmarkStart w:id="0" w:name="_GoBack"/>
       <w:bookmarkEnd w:id="0"/>
+    </w:p>
+    <w:p/>
+    <w:p>
+      <w:r>
+        <w:br w:type="page"/>
+      </w:r>
+    </w:p>
+    <w:p/>
+    <w:p>
       <w:r>
         <w:rPr>
           <w:noProof/>
@@ -2219,6 +2400,515 @@
         </mc:AlternateContent>
       </w:r>
     </w:p>
+    <w:p/>
+    <w:p/>
+    <w:p/>
+    <w:p/>
+    <w:p>
+      <w:pPr>
+        <w:tabs>
+          <w:tab w:val="left" w:pos="7822"/>
+        </w:tabs>
+      </w:pPr>
+      <w:r>
+        <w:tab/>
+      </w:r>
+    </w:p>
+    <w:p>
+      <w:pPr>
+        <w:tabs>
+          <w:tab w:val="left" w:pos="7822"/>
+        </w:tabs>
+      </w:pPr>
+    </w:p>
+    <w:p>
+      <w:r>
+        <w:br w:type="page"/>
+      </w:r>
+    </w:p>
+    <w:p>
+      <w:pPr>
+        <w:tabs>
+          <w:tab w:val="left" w:pos="7822"/>
+        </w:tabs>
+      </w:pPr>
+      <w:r>
+        <w:rPr>
+          <w:noProof/>
+        </w:rPr>
+        <w:lastRenderedPageBreak/>
+        <mc:AlternateContent>
+          <mc:Choice Requires="wpg">
+            <w:drawing>
+              <wp:anchor distT="0" distB="0" distL="114300" distR="114300" simplePos="0" relativeHeight="251708416" behindDoc="0" locked="0" layoutInCell="1" allowOverlap="1">
+                <wp:simplePos x="0" y="0"/>
+                <wp:positionH relativeFrom="column">
+                  <wp:posOffset>-548640</wp:posOffset>
+                </wp:positionH>
+                <wp:positionV relativeFrom="paragraph">
+                  <wp:posOffset>-138989</wp:posOffset>
+                </wp:positionV>
+                <wp:extent cx="7022592" cy="4988967"/>
+                <wp:effectExtent l="0" t="0" r="0" b="2540"/>
+                <wp:wrapSquare wrapText="bothSides"/>
+                <wp:docPr id="19" name="Group 19"/>
+                <wp:cNvGraphicFramePr/>
+                <a:graphic xmlns:a="http://schemas.openxmlformats.org/drawingml/2006/main">
+                  <a:graphicData uri="http://schemas.microsoft.com/office/word/2010/wordprocessingGroup">
+                    <wpg:wgp>
+                      <wpg:cNvGrpSpPr/>
+                      <wpg:grpSpPr>
+                        <a:xfrm>
+                          <a:off x="0" y="0"/>
+                          <a:ext cx="7006288" cy="4988967"/>
+                          <a:chOff x="0" y="0"/>
+                          <a:chExt cx="7006288" cy="4988967"/>
+                        </a:xfrm>
+                      </wpg:grpSpPr>
+                      <pic:pic xmlns:pic="http://schemas.openxmlformats.org/drawingml/2006/picture">
+                        <pic:nvPicPr>
+                          <pic:cNvPr id="5" name="Picture 5"/>
+                          <pic:cNvPicPr>
+                            <a:picLocks noChangeAspect="1"/>
+                          </pic:cNvPicPr>
+                        </pic:nvPicPr>
+                        <pic:blipFill>
+                          <a:blip r:embed="rId6">
+                            <a:extLst>
+                              <a:ext uri="{28A0092B-C50C-407E-A947-70E740481C1C}">
+                                <a14:useLocalDpi xmlns:a14="http://schemas.microsoft.com/office/drawing/2010/main" val="0"/>
+                              </a:ext>
+                            </a:extLst>
+                          </a:blip>
+                          <a:stretch>
+                            <a:fillRect/>
+                          </a:stretch>
+                        </pic:blipFill>
+                        <pic:spPr>
+                          <a:xfrm>
+                            <a:off x="0" y="0"/>
+                            <a:ext cx="3379622" cy="2399386"/>
+                          </a:xfrm>
+                          <a:prstGeom prst="rect">
+                            <a:avLst/>
+                          </a:prstGeom>
+                        </pic:spPr>
+                      </pic:pic>
+                      <pic:pic xmlns:pic="http://schemas.openxmlformats.org/drawingml/2006/picture">
+                        <pic:nvPicPr>
+                          <pic:cNvPr id="2" name="Picture 2"/>
+                          <pic:cNvPicPr>
+                            <a:picLocks noChangeAspect="1"/>
+                          </pic:cNvPicPr>
+                        </pic:nvPicPr>
+                        <pic:blipFill>
+                          <a:blip r:embed="rId7">
+                            <a:extLst>
+                              <a:ext uri="{28A0092B-C50C-407E-A947-70E740481C1C}">
+                                <a14:useLocalDpi xmlns:a14="http://schemas.microsoft.com/office/drawing/2010/main" val="0"/>
+                              </a:ext>
+                            </a:extLst>
+                          </a:blip>
+                          <a:stretch>
+                            <a:fillRect/>
+                          </a:stretch>
+                        </pic:blipFill>
+                        <pic:spPr>
+                          <a:xfrm>
+                            <a:off x="3520284" y="0"/>
+                            <a:ext cx="3486004" cy="2399386"/>
+                          </a:xfrm>
+                          <a:prstGeom prst="rect">
+                            <a:avLst/>
+                          </a:prstGeom>
+                        </pic:spPr>
+                      </pic:pic>
+                      <pic:pic xmlns:pic="http://schemas.openxmlformats.org/drawingml/2006/picture">
+                        <pic:nvPicPr>
+                          <pic:cNvPr id="11" name="Picture 11"/>
+                          <pic:cNvPicPr>
+                            <a:picLocks noChangeAspect="1"/>
+                          </pic:cNvPicPr>
+                        </pic:nvPicPr>
+                        <pic:blipFill>
+                          <a:blip r:embed="rId8">
+                            <a:extLst>
+                              <a:ext uri="{28A0092B-C50C-407E-A947-70E740481C1C}">
+                                <a14:useLocalDpi xmlns:a14="http://schemas.microsoft.com/office/drawing/2010/main" val="0"/>
+                              </a:ext>
+                            </a:extLst>
+                          </a:blip>
+                          <a:stretch>
+                            <a:fillRect/>
+                          </a:stretch>
+                        </pic:blipFill>
+                        <pic:spPr>
+                          <a:xfrm>
+                            <a:off x="1565453" y="2479853"/>
+                            <a:ext cx="3430829" cy="2509114"/>
+                          </a:xfrm>
+                          <a:prstGeom prst="rect">
+                            <a:avLst/>
+                          </a:prstGeom>
+                        </pic:spPr>
+                      </pic:pic>
+                    </wpg:wgp>
+                  </a:graphicData>
+                </a:graphic>
+              </wp:anchor>
+            </w:drawing>
+          </mc:Choice>
+          <mc:Fallback>
+            <w:pict>
+              <v:group id="Group 19" o:spid="_x0000_s1026" style="position:absolute;margin-left:-43.2pt;margin-top:-10.95pt;width:552.95pt;height:392.85pt;z-index:251708416" coordsize="70062,49889" o:gfxdata="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">
+                <v:shapetype id="_x0000_t75" coordsize="21600,21600" o:spt="75" o:preferrelative="t" path="m@4@5l@4@11@9@11@9@5xe" filled="f" stroked="f">
+                  <v:stroke joinstyle="miter"/>
+                  <v:formulas>
+                    <v:f eqn="if lineDrawn pixelLineWidth 0"/>
+                    <v:f eqn="sum @0 1 0"/>
+                    <v:f eqn="sum 0 0 @1"/>
+                    <v:f eqn="prod @2 1 2"/>
+                    <v:f eqn="prod @3 21600 pixelWidth"/>
+                    <v:f eqn="prod @3 21600 pixelHeight"/>
+                    <v:f eqn="sum @0 0 1"/>
+                    <v:f eqn="prod @6 1 2"/>
+                    <v:f eqn="prod @7 21600 pixelWidth"/>
+                    <v:f eqn="sum @8 21600 0"/>
+                    <v:f eqn="prod @7 21600 pixelHeight"/>
+                    <v:f eqn="sum @10 21600 0"/>
+                  </v:formulas>
+                  <v:path o:extrusionok="f" gradientshapeok="t" o:connecttype="rect"/>
+                  <o:lock v:ext="edit" aspectratio="t"/>
+                </v:shapetype>
+                <v:shape id="Picture 5" o:spid="_x0000_s1027" type="#_x0000_t75" style="position:absolute;width:33796;height:23993;visibility:visible;mso-wrap-style:square" o:gfxdata="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">
+                  <v:imagedata r:id="rId9" o:title=""/>
+                  <v:path arrowok="t"/>
+                </v:shape>
+                <v:shape id="Picture 2" o:spid="_x0000_s1028" type="#_x0000_t75" style="position:absolute;left:35202;width:34860;height:23993;visibility:visible;mso-wrap-style:square" o:gfxdata="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">
+                  <v:imagedata r:id="rId10" o:title=""/>
+                  <v:path arrowok="t"/>
+                </v:shape>
+                <v:shape id="Picture 11" o:spid="_x0000_s1029" type="#_x0000_t75" style="position:absolute;left:15654;top:24798;width:34308;height:25091;visibility:visible;mso-wrap-style:square" o:gfxdata="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">
+                  <v:imagedata r:id="rId11" o:title=""/>
+                  <v:path arrowok="t"/>
+                </v:shape>
+                <w10:wrap type="square"/>
+              </v:group>
+            </w:pict>
+          </mc:Fallback>
+        </mc:AlternateContent>
+      </w:r>
+    </w:p>
+    <w:p>
+      <w:pPr>
+        <w:tabs>
+          <w:tab w:val="left" w:pos="7822"/>
+        </w:tabs>
+      </w:pPr>
+    </w:p>
+    <w:p>
+      <w:r>
+        <w:br w:type="page"/>
+      </w:r>
+    </w:p>
+    <w:p>
+      <w:pPr>
+        <w:tabs>
+          <w:tab w:val="left" w:pos="7822"/>
+        </w:tabs>
+      </w:pPr>
+      <w:r>
+        <w:rPr>
+          <w:noProof/>
+        </w:rPr>
+        <w:lastRenderedPageBreak/>
+        <mc:AlternateContent>
+          <mc:Choice Requires="wpg">
+            <w:drawing>
+              <wp:anchor distT="0" distB="0" distL="114300" distR="114300" simplePos="0" relativeHeight="251710464" behindDoc="0" locked="0" layoutInCell="1" allowOverlap="1" wp14:anchorId="3B4FE718" wp14:editId="03615F0F">
+                <wp:simplePos x="0" y="0"/>
+                <wp:positionH relativeFrom="column">
+                  <wp:posOffset>-396240</wp:posOffset>
+                </wp:positionH>
+                <wp:positionV relativeFrom="paragraph">
+                  <wp:posOffset>13970</wp:posOffset>
+                </wp:positionV>
+                <wp:extent cx="7022592" cy="4988967"/>
+                <wp:effectExtent l="0" t="0" r="0" b="0"/>
+                <wp:wrapSquare wrapText="bothSides"/>
+                <wp:docPr id="294" name="Group 294"/>
+                <wp:cNvGraphicFramePr/>
+                <a:graphic xmlns:a="http://schemas.openxmlformats.org/drawingml/2006/main">
+                  <a:graphicData uri="http://schemas.microsoft.com/office/word/2010/wordprocessingGroup">
+                    <wpg:wgp>
+                      <wpg:cNvGrpSpPr/>
+                      <wpg:grpSpPr>
+                        <a:xfrm>
+                          <a:off x="0" y="21013"/>
+                          <a:ext cx="7006288" cy="4830601"/>
+                          <a:chOff x="0" y="21013"/>
+                          <a:chExt cx="7006288" cy="4830601"/>
+                        </a:xfrm>
+                      </wpg:grpSpPr>
+                      <pic:pic xmlns:pic="http://schemas.openxmlformats.org/drawingml/2006/picture">
+                        <pic:nvPicPr>
+                          <pic:cNvPr id="303" name="Picture 303"/>
+                          <pic:cNvPicPr>
+                            <a:picLocks noChangeAspect="1"/>
+                          </pic:cNvPicPr>
+                        </pic:nvPicPr>
+                        <pic:blipFill>
+                          <a:blip r:embed="rId12">
+                            <a:extLst>
+                              <a:ext uri="{28A0092B-C50C-407E-A947-70E740481C1C}">
+                                <a14:useLocalDpi xmlns:a14="http://schemas.microsoft.com/office/drawing/2010/main" val="0"/>
+                              </a:ext>
+                            </a:extLst>
+                          </a:blip>
+                          <a:stretch>
+                            <a:fillRect/>
+                          </a:stretch>
+                        </pic:blipFill>
+                        <pic:spPr>
+                          <a:xfrm>
+                            <a:off x="0" y="27350"/>
+                            <a:ext cx="3379622" cy="2344685"/>
+                          </a:xfrm>
+                          <a:prstGeom prst="rect">
+                            <a:avLst/>
+                          </a:prstGeom>
+                        </pic:spPr>
+                      </pic:pic>
+                      <pic:pic xmlns:pic="http://schemas.openxmlformats.org/drawingml/2006/picture">
+                        <pic:nvPicPr>
+                          <pic:cNvPr id="304" name="Picture 304"/>
+                          <pic:cNvPicPr>
+                            <a:picLocks noChangeAspect="1"/>
+                          </pic:cNvPicPr>
+                        </pic:nvPicPr>
+                        <pic:blipFill>
+                          <a:blip r:embed="rId13">
+                            <a:extLst>
+                              <a:ext uri="{28A0092B-C50C-407E-A947-70E740481C1C}">
+                                <a14:useLocalDpi xmlns:a14="http://schemas.microsoft.com/office/drawing/2010/main" val="0"/>
+                              </a:ext>
+                            </a:extLst>
+                          </a:blip>
+                          <a:stretch>
+                            <a:fillRect/>
+                          </a:stretch>
+                        </pic:blipFill>
+                        <pic:spPr>
+                          <a:xfrm>
+                            <a:off x="3520284" y="21013"/>
+                            <a:ext cx="3486004" cy="2357361"/>
+                          </a:xfrm>
+                          <a:prstGeom prst="rect">
+                            <a:avLst/>
+                          </a:prstGeom>
+                        </pic:spPr>
+                      </pic:pic>
+                      <pic:pic xmlns:pic="http://schemas.openxmlformats.org/drawingml/2006/picture">
+                        <pic:nvPicPr>
+                          <pic:cNvPr id="311" name="Picture 311"/>
+                          <pic:cNvPicPr>
+                            <a:picLocks noChangeAspect="1"/>
+                          </pic:cNvPicPr>
+                        </pic:nvPicPr>
+                        <pic:blipFill>
+                          <a:blip r:embed="rId14">
+                            <a:extLst>
+                              <a:ext uri="{28A0092B-C50C-407E-A947-70E740481C1C}">
+                                <a14:useLocalDpi xmlns:a14="http://schemas.microsoft.com/office/drawing/2010/main" val="0"/>
+                              </a:ext>
+                            </a:extLst>
+                          </a:blip>
+                          <a:stretch>
+                            <a:fillRect/>
+                          </a:stretch>
+                        </pic:blipFill>
+                        <pic:spPr>
+                          <a:xfrm>
+                            <a:off x="1565453" y="2617205"/>
+                            <a:ext cx="3430829" cy="2234409"/>
+                          </a:xfrm>
+                          <a:prstGeom prst="rect">
+                            <a:avLst/>
+                          </a:prstGeom>
+                        </pic:spPr>
+                      </pic:pic>
+                    </wpg:wgp>
+                  </a:graphicData>
+                </a:graphic>
+              </wp:anchor>
+            </w:drawing>
+          </mc:Choice>
+          <mc:Fallback>
+            <w:pict>
+              <v:group id="Group 294" o:spid="_x0000_s1026" style="position:absolute;margin-left:-31.2pt;margin-top:1.1pt;width:552.95pt;height:392.85pt;z-index:251710464" coordorigin=",210" coordsize="70062,48306" o:gfxdata="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">
+                <v:shape id="Picture 303" o:spid="_x0000_s1027" type="#_x0000_t75" style="position:absolute;top:273;width:33796;height:23447;visibility:visible;mso-wrap-style:square" o:gfxdata="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">
+                  <v:imagedata r:id="rId15" o:title=""/>
+                  <v:path arrowok="t"/>
+                </v:shape>
+                <v:shape id="Picture 304" o:spid="_x0000_s1028" type="#_x0000_t75" style="position:absolute;left:35202;top:210;width:34860;height:23573;visibility:visible;mso-wrap-style:square" o:gfxdata="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">
+                  <v:imagedata r:id="rId16" o:title=""/>
+                  <v:path arrowok="t"/>
+                </v:shape>
+                <v:shape id="Picture 311" o:spid="_x0000_s1029" type="#_x0000_t75" style="position:absolute;left:15654;top:26172;width:34308;height:22344;visibility:visible;mso-wrap-style:square" o:gfxdata="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">
+                  <v:imagedata r:id="rId17" o:title=""/>
+                  <v:path arrowok="t"/>
+                </v:shape>
+                <w10:wrap type="square"/>
+              </v:group>
+            </w:pict>
+          </mc:Fallback>
+        </mc:AlternateContent>
+      </w:r>
+    </w:p>
+    <w:p/>
+    <w:p>
+      <w:r>
+        <w:br w:type="page"/>
+      </w:r>
+    </w:p>
+    <w:p>
+      <w:r>
+        <w:rPr>
+          <w:noProof/>
+        </w:rPr>
+        <w:lastRenderedPageBreak/>
+        <w:drawing>
+          <wp:anchor distT="0" distB="0" distL="114300" distR="114300" simplePos="0" relativeHeight="251712512" behindDoc="0" locked="0" layoutInCell="1" allowOverlap="1" wp14:anchorId="4E4AC048" wp14:editId="24BF5C21">
+            <wp:simplePos x="0" y="0"/>
+            <wp:positionH relativeFrom="column">
+              <wp:posOffset>-182881</wp:posOffset>
+            </wp:positionH>
+            <wp:positionV relativeFrom="paragraph">
+              <wp:posOffset>182879</wp:posOffset>
+            </wp:positionV>
+            <wp:extent cx="3445459" cy="2477633"/>
+            <wp:effectExtent l="0" t="0" r="3175" b="0"/>
+            <wp:wrapNone/>
+            <wp:docPr id="312" name="Picture 312"/>
+            <wp:cNvGraphicFramePr>
+              <a:graphicFrameLocks xmlns:a="http://schemas.openxmlformats.org/drawingml/2006/main" noChangeAspect="1"/>
+            </wp:cNvGraphicFramePr>
+            <a:graphic xmlns:a="http://schemas.openxmlformats.org/drawingml/2006/main">
+              <a:graphicData uri="http://schemas.openxmlformats.org/drawingml/2006/picture">
+                <pic:pic xmlns:pic="http://schemas.openxmlformats.org/drawingml/2006/picture">
+                  <pic:nvPicPr>
+                    <pic:cNvPr id="303" name="Picture 303"/>
+                    <pic:cNvPicPr>
+                      <a:picLocks noChangeAspect="1"/>
+                    </pic:cNvPicPr>
+                  </pic:nvPicPr>
+                  <pic:blipFill>
+                    <a:blip r:embed="rId18">
+                      <a:extLst>
+                        <a:ext uri="{28A0092B-C50C-407E-A947-70E740481C1C}">
+                          <a14:useLocalDpi xmlns:a14="http://schemas.microsoft.com/office/drawing/2010/main" val="0"/>
+                        </a:ext>
+                      </a:extLst>
+                    </a:blip>
+                    <a:stretch>
+                      <a:fillRect/>
+                    </a:stretch>
+                  </pic:blipFill>
+                  <pic:spPr>
+                    <a:xfrm>
+                      <a:off x="0" y="0"/>
+                      <a:ext cx="3450802" cy="2481475"/>
+                    </a:xfrm>
+                    <a:prstGeom prst="rect">
+                      <a:avLst/>
+                    </a:prstGeom>
+                  </pic:spPr>
+                </pic:pic>
+              </a:graphicData>
+            </a:graphic>
+            <wp14:sizeRelH relativeFrom="margin">
+              <wp14:pctWidth>0</wp14:pctWidth>
+            </wp14:sizeRelH>
+            <wp14:sizeRelV relativeFrom="margin">
+              <wp14:pctHeight>0</wp14:pctHeight>
+            </wp14:sizeRelV>
+          </wp:anchor>
+        </w:drawing>
+      </w:r>
+    </w:p>
+    <w:p/>
+    <w:p/>
+    <w:p/>
+    <w:p/>
+    <w:p/>
+    <w:p/>
+    <w:p/>
+    <w:p/>
+    <w:p/>
+    <w:p>
+      <w:r>
+        <w:rPr>
+          <w:noProof/>
+        </w:rPr>
+        <w:drawing>
+          <wp:anchor distT="0" distB="0" distL="114300" distR="114300" simplePos="0" relativeHeight="251714560" behindDoc="0" locked="0" layoutInCell="1" allowOverlap="1" wp14:anchorId="69BC6932" wp14:editId="7C1C82EB">
+            <wp:simplePos x="0" y="0"/>
+            <wp:positionH relativeFrom="column">
+              <wp:posOffset>29261</wp:posOffset>
+            </wp:positionH>
+            <wp:positionV relativeFrom="paragraph">
+              <wp:posOffset>75590</wp:posOffset>
+            </wp:positionV>
+            <wp:extent cx="3501974" cy="2266439"/>
+            <wp:effectExtent l="0" t="0" r="3810" b="635"/>
+            <wp:wrapNone/>
+            <wp:docPr id="313" name="Picture 313"/>
+            <wp:cNvGraphicFramePr>
+              <a:graphicFrameLocks xmlns:a="http://schemas.openxmlformats.org/drawingml/2006/main" noChangeAspect="1"/>
+            </wp:cNvGraphicFramePr>
+            <a:graphic xmlns:a="http://schemas.openxmlformats.org/drawingml/2006/main">
+              <a:graphicData uri="http://schemas.openxmlformats.org/drawingml/2006/picture">
+                <pic:pic xmlns:pic="http://schemas.openxmlformats.org/drawingml/2006/picture">
+                  <pic:nvPicPr>
+                    <pic:cNvPr id="303" name="Picture 303"/>
+                    <pic:cNvPicPr>
+                      <a:picLocks noChangeAspect="1"/>
+                    </pic:cNvPicPr>
+                  </pic:nvPicPr>
+                  <pic:blipFill>
+                    <a:blip r:embed="rId19">
+                      <a:extLst>
+                        <a:ext uri="{28A0092B-C50C-407E-A947-70E740481C1C}">
+                          <a14:useLocalDpi xmlns:a14="http://schemas.microsoft.com/office/drawing/2010/main" val="0"/>
+                        </a:ext>
+                      </a:extLst>
+                    </a:blip>
+                    <a:stretch>
+                      <a:fillRect/>
+                    </a:stretch>
+                  </pic:blipFill>
+                  <pic:spPr>
+                    <a:xfrm>
+                      <a:off x="0" y="0"/>
+                      <a:ext cx="3501380" cy="2266055"/>
+                    </a:xfrm>
+                    <a:prstGeom prst="rect">
+                      <a:avLst/>
+                    </a:prstGeom>
+                  </pic:spPr>
+                </pic:pic>
+              </a:graphicData>
+            </a:graphic>
+            <wp14:sizeRelH relativeFrom="margin">
+              <wp14:pctWidth>0</wp14:pctWidth>
+            </wp14:sizeRelH>
+            <wp14:sizeRelV relativeFrom="margin">
+              <wp14:pctHeight>0</wp14:pctHeight>
+            </wp14:sizeRelV>
+          </wp:anchor>
+        </w:drawing>
+      </w:r>
+    </w:p>
     <w:sectPr>
       <w:pgSz w:w="12240" w:h="15840"/>
       <w:pgMar w:top="1440" w:right="1440" w:bottom="1440" w:left="1440" w:header="720" w:footer="720" w:gutter="0"/>
@@ -2345,8 +3035,124 @@
       </w:rPr>
     </w:lvl>
   </w:abstractNum>
+  <w:abstractNum w:abstractNumId="1">
+    <w:nsid w:val="2CA15C8B"/>
+    <w:multiLevelType w:val="hybridMultilevel"/>
+    <w:tmpl w:val="106A0EF6"/>
+    <w:lvl w:ilvl="0" w:tplc="04090001">
+      <w:start w:val="1"/>
+      <w:numFmt w:val="bullet"/>
+      <w:lvlText w:val=""/>
+      <w:lvlJc w:val="left"/>
+      <w:pPr>
+        <w:ind w:left="720" w:hanging="360"/>
+      </w:pPr>
+      <w:rPr>
+        <w:rFonts w:ascii="Symbol" w:hAnsi="Symbol" w:hint="default"/>
+      </w:rPr>
+    </w:lvl>
+    <w:lvl w:ilvl="1" w:tplc="04090003">
+      <w:start w:val="1"/>
+      <w:numFmt w:val="bullet"/>
+      <w:lvlText w:val="o"/>
+      <w:lvlJc w:val="left"/>
+      <w:pPr>
+        <w:ind w:left="1440" w:hanging="360"/>
+      </w:pPr>
+      <w:rPr>
+        <w:rFonts w:ascii="Courier New" w:hAnsi="Courier New" w:cs="Courier New" w:hint="default"/>
+      </w:rPr>
+    </w:lvl>
+    <w:lvl w:ilvl="2" w:tplc="04090005">
+      <w:start w:val="1"/>
+      <w:numFmt w:val="bullet"/>
+      <w:lvlText w:val=""/>
+      <w:lvlJc w:val="left"/>
+      <w:pPr>
+        <w:ind w:left="2160" w:hanging="360"/>
+      </w:pPr>
+      <w:rPr>
+        <w:rFonts w:ascii="Wingdings" w:hAnsi="Wingdings" w:hint="default"/>
+      </w:rPr>
+    </w:lvl>
+    <w:lvl w:ilvl="3" w:tplc="04090001" w:tentative="1">
+      <w:start w:val="1"/>
+      <w:numFmt w:val="bullet"/>
+      <w:lvlText w:val=""/>
+      <w:lvlJc w:val="left"/>
+      <w:pPr>
+        <w:ind w:left="2880" w:hanging="360"/>
+      </w:pPr>
+      <w:rPr>
+        <w:rFonts w:ascii="Symbol" w:hAnsi="Symbol" w:hint="default"/>
+      </w:rPr>
+    </w:lvl>
+    <w:lvl w:ilvl="4" w:tplc="04090003" w:tentative="1">
+      <w:start w:val="1"/>
+      <w:numFmt w:val="bullet"/>
+      <w:lvlText w:val="o"/>
+      <w:lvlJc w:val="left"/>
+      <w:pPr>
+        <w:ind w:left="3600" w:hanging="360"/>
+      </w:pPr>
+      <w:rPr>
+        <w:rFonts w:ascii="Courier New" w:hAnsi="Courier New" w:cs="Courier New" w:hint="default"/>
+      </w:rPr>
+    </w:lvl>
+    <w:lvl w:ilvl="5" w:tplc="04090005" w:tentative="1">
+      <w:start w:val="1"/>
+      <w:numFmt w:val="bullet"/>
+      <w:lvlText w:val=""/>
+      <w:lvlJc w:val="left"/>
+      <w:pPr>
+        <w:ind w:left="4320" w:hanging="360"/>
+      </w:pPr>
+      <w:rPr>
+        <w:rFonts w:ascii="Wingdings" w:hAnsi="Wingdings" w:hint="default"/>
+      </w:rPr>
+    </w:lvl>
+    <w:lvl w:ilvl="6" w:tplc="04090001" w:tentative="1">
+      <w:start w:val="1"/>
+      <w:numFmt w:val="bullet"/>
+      <w:lvlText w:val=""/>
+      <w:lvlJc w:val="left"/>
+      <w:pPr>
+        <w:ind w:left="5040" w:hanging="360"/>
+      </w:pPr>
+      <w:rPr>
+        <w:rFonts w:ascii="Symbol" w:hAnsi="Symbol" w:hint="default"/>
+      </w:rPr>
+    </w:lvl>
+    <w:lvl w:ilvl="7" w:tplc="04090003" w:tentative="1">
+      <w:start w:val="1"/>
+      <w:numFmt w:val="bullet"/>
+      <w:lvlText w:val="o"/>
+      <w:lvlJc w:val="left"/>
+      <w:pPr>
+        <w:ind w:left="5760" w:hanging="360"/>
+      </w:pPr>
+      <w:rPr>
+        <w:rFonts w:ascii="Courier New" w:hAnsi="Courier New" w:cs="Courier New" w:hint="default"/>
+      </w:rPr>
+    </w:lvl>
+    <w:lvl w:ilvl="8" w:tplc="04090005" w:tentative="1">
+      <w:start w:val="1"/>
+      <w:numFmt w:val="bullet"/>
+      <w:lvlText w:val=""/>
+      <w:lvlJc w:val="left"/>
+      <w:pPr>
+        <w:ind w:left="6480" w:hanging="360"/>
+      </w:pPr>
+      <w:rPr>
+        <w:rFonts w:ascii="Wingdings" w:hAnsi="Wingdings" w:hint="default"/>
+      </w:rPr>
+    </w:lvl>
+  </w:abstractNum>
   <w:num w:numId="1">
     <w:abstractNumId w:val="0"/>
+  </w:num>
+  <w:num w:numId="2">
+    <w:abstractNumId w:val="1"/>
   </w:num>
 </w:numbering>
 </file>

</xml_diff>